<commit_message>
Update team contract with member names, signatures, and meeting agreements
</commit_message>
<xml_diff>
--- a/Module 3 Project Team Contract.docx
+++ b/Module 3 Project Team Contract.docx
@@ -40,21 +40,7 @@
         <w:rPr>
           <w:i/>
         </w:rPr>
-        <w:t xml:space="preserve">Please meet with your team to discuss how you will work together as a team, sign this form (just typing your name is fine), and submit together with the project to </w:t>
-      </w:r>
-      <w:proofErr w:type="spellStart"/>
-      <w:r>
-        <w:rPr>
-          <w:i/>
-        </w:rPr>
-        <w:t>Gradescope</w:t>
-      </w:r>
-      <w:proofErr w:type="spellEnd"/>
-      <w:r>
-        <w:rPr>
-          <w:i/>
-        </w:rPr>
-        <w:t>.</w:t>
+        <w:t>Please meet with your team to discuss how you will work together as a team, sign this form (just typing your name is fine), and submit together with the project to Gradescope.</w:t>
       </w:r>
     </w:p>
     <w:p>
@@ -121,7 +107,17 @@
     </w:p>
     <w:p>
       <w:r>
-        <w:t>____ Once per week</w:t>
+        <w:t>__</w:t>
+      </w:r>
+      <w:r>
+        <w:rPr>
+          <w:b/>
+          <w:bCs/>
+        </w:rPr>
+        <w:t>X</w:t>
+      </w:r>
+      <w:r>
+        <w:t>__ Once per week</w:t>
       </w:r>
     </w:p>
     <w:p>
@@ -182,7 +178,17 @@
     </w:p>
     <w:p>
       <w:r>
-        <w:t>____ By deciding in each meeting when the next one will be (and then following up promptly by e-mail in case someone was not present).</w:t>
+        <w:t>__</w:t>
+      </w:r>
+      <w:r>
+        <w:rPr>
+          <w:b/>
+          <w:bCs/>
+        </w:rPr>
+        <w:t>X</w:t>
+      </w:r>
+      <w:r>
+        <w:t>__ By deciding in each meeting when the next one will be (and then following up promptly by e-mail in case someone was not present).</w:t>
       </w:r>
     </w:p>
     <w:p>
@@ -198,7 +204,17 @@
     </w:p>
     <w:p>
       <w:r>
-        <w:t>____ By e-mail</w:t>
+        <w:t>__</w:t>
+      </w:r>
+      <w:r>
+        <w:rPr>
+          <w:b/>
+          <w:bCs/>
+        </w:rPr>
+        <w:t>X</w:t>
+      </w:r>
+      <w:r>
+        <w:t>__ By e-mail</w:t>
       </w:r>
     </w:p>
     <w:p>
@@ -214,7 +230,17 @@
     </w:p>
     <w:p>
       <w:r>
-        <w:t>____ By zoom</w:t>
+        <w:t>__</w:t>
+      </w:r>
+      <w:r>
+        <w:rPr>
+          <w:b/>
+          <w:bCs/>
+        </w:rPr>
+        <w:t>X</w:t>
+      </w:r>
+      <w:r>
+        <w:t>__ By zoom</w:t>
       </w:r>
     </w:p>
     <w:p>
@@ -235,7 +261,17 @@
     </w:p>
     <w:p>
       <w:r>
-        <w:t>____ 24 hours</w:t>
+        <w:t>__</w:t>
+      </w:r>
+      <w:r>
+        <w:rPr>
+          <w:b/>
+          <w:bCs/>
+        </w:rPr>
+        <w:t>X</w:t>
+      </w:r>
+      <w:r>
+        <w:t>__ 24 hours</w:t>
       </w:r>
     </w:p>
     <w:p>
@@ -265,78 +301,67 @@
         <w:rPr>
           <w:i/>
         </w:rPr>
-        <w:t xml:space="preserve">Sign </w:t>
-      </w:r>
-      <w:r>
+        <w:t xml:space="preserve">Sign (or type in your name) and date the contract below, and keep it on record in a shared space for your team, and have your team leader submit to Gradescope with Milestone 1. </w:t>
+      </w:r>
+    </w:p>
+    <w:p>
+      <w:pPr>
         <w:rPr>
           <w:i/>
         </w:rPr>
-        <w:t xml:space="preserve">(or type in your name) </w:t>
-      </w:r>
-      <w:r>
-        <w:rPr>
-          <w:i/>
-        </w:rPr>
-        <w:t>and date the contract below, and keep it on record in a shared space for your team</w:t>
-      </w:r>
-      <w:r>
-        <w:rPr>
-          <w:i/>
-        </w:rPr>
-        <w:t xml:space="preserve">, and have your team leader submit to </w:t>
-      </w:r>
-      <w:proofErr w:type="spellStart"/>
-      <w:r>
-        <w:rPr>
-          <w:i/>
-        </w:rPr>
-        <w:t>Gradescope</w:t>
-      </w:r>
-      <w:proofErr w:type="spellEnd"/>
-      <w:r>
-        <w:rPr>
-          <w:i/>
-        </w:rPr>
-        <w:t xml:space="preserve"> with Milestone 1. </w:t>
-      </w:r>
-    </w:p>
-    <w:p>
-      <w:pPr>
-        <w:rPr>
-          <w:i/>
-        </w:rPr>
       </w:pPr>
     </w:p>
     <w:p>
       <w:r>
         <w:t>Team Member 1 Full name:</w:t>
       </w:r>
+      <w:r>
+        <w:t xml:space="preserve"> Xiaohai Chen</w:t>
+      </w:r>
     </w:p>
     <w:p>
       <w:r>
         <w:t>Signed:</w:t>
       </w:r>
+      <w:r>
+        <w:t xml:space="preserve"> </w:t>
+      </w:r>
+      <w:r>
+        <w:t>Xiaohai Chen</w:t>
+      </w:r>
     </w:p>
     <w:p>
       <w:r>
         <w:t xml:space="preserve">Date: </w:t>
       </w:r>
+      <w:r>
+        <w:t>3/25/2025</w:t>
+      </w:r>
     </w:p>
     <w:p/>
     <w:p>
       <w:r>
         <w:t>Team Member 2 Full name:</w:t>
       </w:r>
+      <w:r>
+        <w:t xml:space="preserve"> David Davis</w:t>
+      </w:r>
     </w:p>
     <w:p>
       <w:r>
         <w:t>Signed:</w:t>
       </w:r>
+      <w:r>
+        <w:t xml:space="preserve"> David Davis</w:t>
+      </w:r>
     </w:p>
     <w:p>
       <w:r>
         <w:t xml:space="preserve">Date: </w:t>
       </w:r>
+      <w:r>
+        <w:t>3/28/2025</w:t>
+      </w:r>
     </w:p>
     <w:p/>
     <w:p>
@@ -351,10 +376,7 @@
     </w:p>
     <w:p>
       <w:r>
-        <w:t xml:space="preserve">Date: </w:t>
-      </w:r>
-      <w:r>
-        <w:t xml:space="preserve">           </w:t>
+        <w:t xml:space="preserve">Date:            </w:t>
       </w:r>
     </w:p>
     <w:p/>

</xml_diff>